<commit_message>
Corrected implement for code corection
</commit_message>
<xml_diff>
--- a/Theory/Диплом.docx
+++ b/Theory/Диплом.docx
@@ -12245,13 +12245,7 @@
         <w:rPr>
           <w:color w:val="252525"/>
         </w:rPr>
-        <w:t>11 Мбит/с.</w:t>
-      </w:r>
-      <w:r>
-        <w:rPr>
-          <w:color w:val="252525"/>
-        </w:rPr>
-        <w:t xml:space="preserve"> Обеспечивает сервис с </w:t>
+        <w:t xml:space="preserve">11 Мбит/с. Обеспечивает сервис с </w:t>
       </w:r>
       <w:proofErr w:type="spellStart"/>
       <w:r>
@@ -12395,8 +12389,6 @@
           <w:szCs w:val="24"/>
         </w:rPr>
       </w:pPr>
-      <w:bookmarkStart w:id="9" w:name="_GoBack"/>
-      <w:bookmarkEnd w:id="9"/>
     </w:p>
     <w:p>
       <w:pPr>
@@ -12407,7 +12399,7 @@
           <w:szCs w:val="24"/>
         </w:rPr>
       </w:pPr>
-      <w:bookmarkStart w:id="10" w:name="_Toc419840375"/>
+      <w:bookmarkStart w:id="9" w:name="_Toc419840375"/>
       <w:r>
         <w:rPr>
           <w:sz w:val="24"/>
@@ -12436,7 +12428,7 @@
         </w:rPr>
         <w:t>Постановка задачи</w:t>
       </w:r>
-      <w:bookmarkEnd w:id="10"/>
+      <w:bookmarkEnd w:id="9"/>
     </w:p>
     <w:p>
       <w:pPr>
@@ -12462,7 +12454,7 @@
           <w:szCs w:val="24"/>
         </w:rPr>
       </w:pPr>
-      <w:bookmarkStart w:id="11" w:name="_Toc419840376"/>
+      <w:bookmarkStart w:id="10" w:name="_Toc419840376"/>
       <w:r>
         <w:rPr>
           <w:sz w:val="24"/>
@@ -12478,7 +12470,7 @@
         </w:rPr>
         <w:t>Исследование существующих методов исправления ошибок</w:t>
       </w:r>
-      <w:bookmarkEnd w:id="11"/>
+      <w:bookmarkEnd w:id="10"/>
     </w:p>
     <w:p>
       <w:pPr>
@@ -12493,7 +12485,7 @@
           <w:shd w:val="clear" w:color="auto" w:fill="FFFFFF"/>
         </w:rPr>
       </w:pPr>
-      <w:bookmarkStart w:id="12" w:name="_Toc419840377"/>
+      <w:bookmarkStart w:id="11" w:name="_Toc419840377"/>
       <w:r>
         <w:rPr>
           <w:rFonts w:ascii="Times New Roman" w:hAnsi="Times New Roman" w:cs="Times New Roman"/>
@@ -12581,7 +12573,7 @@
         </w:rPr>
         <w:t xml:space="preserve"> (БЧХ-коды)</w:t>
       </w:r>
-      <w:bookmarkEnd w:id="12"/>
+      <w:bookmarkEnd w:id="11"/>
     </w:p>
     <w:p>
       <w:pPr>
@@ -18163,7 +18155,7 @@
           <w:color w:val="auto"/>
         </w:rPr>
       </w:pPr>
-      <w:bookmarkStart w:id="13" w:name="_Toc419840378"/>
+      <w:bookmarkStart w:id="12" w:name="_Toc419840378"/>
       <w:r>
         <w:rPr>
           <w:rFonts w:ascii="Times New Roman" w:hAnsi="Times New Roman" w:cs="Times New Roman"/>
@@ -18196,7 +18188,7 @@
         </w:rPr>
         <w:t>Коды Соломона Рида</w:t>
       </w:r>
-      <w:bookmarkEnd w:id="13"/>
+      <w:bookmarkEnd w:id="12"/>
     </w:p>
     <w:p>
       <w:pPr>
@@ -19173,7 +19165,7 @@
           <w:color w:val="auto"/>
         </w:rPr>
       </w:pPr>
-      <w:bookmarkStart w:id="14" w:name="_Toc419840379"/>
+      <w:bookmarkStart w:id="13" w:name="_Toc419840379"/>
       <w:r>
         <w:rPr>
           <w:rFonts w:ascii="Times New Roman" w:hAnsi="Times New Roman" w:cs="Times New Roman"/>
@@ -19183,7 +19175,7 @@
         <w:lastRenderedPageBreak/>
         <w:t>Набор исследуемых кодов</w:t>
       </w:r>
-      <w:bookmarkEnd w:id="14"/>
+      <w:bookmarkEnd w:id="13"/>
     </w:p>
     <w:p>
       <w:pPr>
@@ -20153,7 +20145,7 @@
           <w:color w:val="auto"/>
         </w:rPr>
       </w:pPr>
-      <w:bookmarkStart w:id="15" w:name="_Toc419840380"/>
+      <w:bookmarkStart w:id="14" w:name="_Toc419840380"/>
       <w:r>
         <w:rPr>
           <w:rFonts w:ascii="Times New Roman" w:hAnsi="Times New Roman" w:cs="Times New Roman"/>
@@ -20162,7 +20154,7 @@
         </w:rPr>
         <w:t>Обеспечение требуемой вероятности приема</w:t>
       </w:r>
-      <w:bookmarkEnd w:id="15"/>
+      <w:bookmarkEnd w:id="14"/>
     </w:p>
     <w:p>
       <w:pPr>
@@ -21192,7 +21184,7 @@
           <w:color w:val="auto"/>
         </w:rPr>
       </w:pPr>
-      <w:bookmarkStart w:id="16" w:name="_Toc419840381"/>
+      <w:bookmarkStart w:id="15" w:name="_Toc419840381"/>
       <w:r>
         <w:rPr>
           <w:rFonts w:ascii="Times New Roman" w:hAnsi="Times New Roman" w:cs="Times New Roman"/>
@@ -21201,7 +21193,7 @@
         </w:rPr>
         <w:t>Минимизация времени задержки приема</w:t>
       </w:r>
-      <w:bookmarkEnd w:id="16"/>
+      <w:bookmarkEnd w:id="15"/>
     </w:p>
     <w:p>
       <w:pPr>
@@ -21303,7 +21295,7 @@
           <w:szCs w:val="24"/>
         </w:rPr>
       </w:pPr>
-      <w:bookmarkStart w:id="17" w:name="_Toc419840382"/>
+      <w:bookmarkStart w:id="16" w:name="_Toc419840382"/>
       <w:r>
         <w:rPr>
           <w:sz w:val="24"/>
@@ -21312,7 +21304,7 @@
         <w:lastRenderedPageBreak/>
         <w:t>Разработка архитектуры и реализация протокола передачи данных с исправлением данных.</w:t>
       </w:r>
-      <w:bookmarkEnd w:id="17"/>
+      <w:bookmarkEnd w:id="16"/>
     </w:p>
     <w:p>
       <w:pPr>
@@ -21328,7 +21320,7 @@
           <w:szCs w:val="24"/>
         </w:rPr>
       </w:pPr>
-      <w:bookmarkStart w:id="18" w:name="_Toc419840383"/>
+      <w:bookmarkStart w:id="17" w:name="_Toc419840383"/>
       <w:r>
         <w:rPr>
           <w:rFonts w:ascii="Times New Roman" w:hAnsi="Times New Roman" w:cs="Times New Roman"/>
@@ -21401,7 +21393,7 @@
         </w:rPr>
         <w:t>a</w:t>
       </w:r>
-      <w:bookmarkEnd w:id="18"/>
+      <w:bookmarkEnd w:id="17"/>
     </w:p>
     <w:p>
       <w:pPr>
@@ -24526,7 +24518,7 @@
           <v:shape id="_x0000_i1025" type="#_x0000_t75" style="width:11.25pt;height:14.25pt" o:ole="" fillcolor="window">
             <v:imagedata r:id="rId44" o:title=""/>
           </v:shape>
-          <o:OLEObject Type="Embed" ProgID="Equation.3" ShapeID="_x0000_i1025" DrawAspect="Content" ObjectID="_1493632822" r:id="rId45"/>
+          <o:OLEObject Type="Embed" ProgID="Equation.3" ShapeID="_x0000_i1025" DrawAspect="Content" ObjectID="_1493837333" r:id="rId45"/>
         </w:object>
       </w:r>
       <w:r>
@@ -24566,7 +24558,7 @@
           <v:shape id="_x0000_i1026" type="#_x0000_t75" style="width:11.25pt;height:14.25pt" o:ole="" fillcolor="window">
             <v:imagedata r:id="rId44" o:title=""/>
           </v:shape>
-          <o:OLEObject Type="Embed" ProgID="Equation.3" ShapeID="_x0000_i1026" DrawAspect="Content" ObjectID="_1493632823" r:id="rId46"/>
+          <o:OLEObject Type="Embed" ProgID="Equation.3" ShapeID="_x0000_i1026" DrawAspect="Content" ObjectID="_1493837334" r:id="rId46"/>
         </w:object>
       </w:r>
       <w:r>
@@ -24597,7 +24589,7 @@
           <v:shape id="_x0000_i1027" type="#_x0000_t75" style="width:78pt;height:15.75pt" o:ole="" fillcolor="window">
             <v:imagedata r:id="rId47" o:title=""/>
           </v:shape>
-          <o:OLEObject Type="Embed" ProgID="Equation.3" ShapeID="_x0000_i1027" DrawAspect="Content" ObjectID="_1493632824" r:id="rId48"/>
+          <o:OLEObject Type="Embed" ProgID="Equation.3" ShapeID="_x0000_i1027" DrawAspect="Content" ObjectID="_1493837335" r:id="rId48"/>
         </w:object>
       </w:r>
       <w:r>
@@ -24628,7 +24620,7 @@
           <v:shape id="_x0000_i1028" type="#_x0000_t75" style="width:11.25pt;height:14.25pt" o:ole="" fillcolor="window">
             <v:imagedata r:id="rId44" o:title=""/>
           </v:shape>
-          <o:OLEObject Type="Embed" ProgID="Equation.3" ShapeID="_x0000_i1028" DrawAspect="Content" ObjectID="_1493632825" r:id="rId49"/>
+          <o:OLEObject Type="Embed" ProgID="Equation.3" ShapeID="_x0000_i1028" DrawAspect="Content" ObjectID="_1493837336" r:id="rId49"/>
         </w:object>
       </w:r>
       <w:r>
@@ -24659,7 +24651,7 @@
           <v:shape id="_x0000_i1029" type="#_x0000_t75" style="width:27.75pt;height:15.75pt" o:ole="" fillcolor="window">
             <v:imagedata r:id="rId50" o:title=""/>
           </v:shape>
-          <o:OLEObject Type="Embed" ProgID="Equation.3" ShapeID="_x0000_i1029" DrawAspect="Content" ObjectID="_1493632826" r:id="rId51"/>
+          <o:OLEObject Type="Embed" ProgID="Equation.3" ShapeID="_x0000_i1029" DrawAspect="Content" ObjectID="_1493837337" r:id="rId51"/>
         </w:object>
       </w:r>
       <w:r>
@@ -24694,7 +24686,7 @@
           <v:shape id="_x0000_i1030" type="#_x0000_t75" style="width:120pt;height:38.25pt" o:ole="" fillcolor="window">
             <v:imagedata r:id="rId52" o:title=""/>
           </v:shape>
-          <o:OLEObject Type="Embed" ProgID="Equation.3" ShapeID="_x0000_i1030" DrawAspect="Content" ObjectID="_1493632827" r:id="rId53"/>
+          <o:OLEObject Type="Embed" ProgID="Equation.3" ShapeID="_x0000_i1030" DrawAspect="Content" ObjectID="_1493837338" r:id="rId53"/>
         </w:object>
       </w:r>
     </w:p>
@@ -24767,7 +24759,7 @@
           <v:shape id="_x0000_i1031" type="#_x0000_t75" style="width:24.75pt;height:15.75pt" o:ole="" fillcolor="window">
             <v:imagedata r:id="rId54" o:title=""/>
           </v:shape>
-          <o:OLEObject Type="Embed" ProgID="Equation.3" ShapeID="_x0000_i1031" DrawAspect="Content" ObjectID="_1493632828" r:id="rId55"/>
+          <o:OLEObject Type="Embed" ProgID="Equation.3" ShapeID="_x0000_i1031" DrawAspect="Content" ObjectID="_1493837339" r:id="rId55"/>
         </w:object>
       </w:r>
       <w:r>
@@ -24830,7 +24822,7 @@
           <v:shape id="_x0000_i1032" type="#_x0000_t75" style="width:146.25pt;height:28.5pt" o:ole="" fillcolor="window">
             <v:imagedata r:id="rId56" o:title=""/>
           </v:shape>
-          <o:OLEObject Type="Embed" ProgID="Equation.3" ShapeID="_x0000_i1032" DrawAspect="Content" ObjectID="_1493632829" r:id="rId57"/>
+          <o:OLEObject Type="Embed" ProgID="Equation.3" ShapeID="_x0000_i1032" DrawAspect="Content" ObjectID="_1493837340" r:id="rId57"/>
         </w:object>
       </w:r>
       <w:r>
@@ -24873,7 +24865,7 @@
           <v:shape id="_x0000_i1033" type="#_x0000_t75" style="width:138pt;height:38.25pt" o:ole="" fillcolor="window">
             <v:imagedata r:id="rId58" o:title=""/>
           </v:shape>
-          <o:OLEObject Type="Embed" ProgID="Equation.3" ShapeID="_x0000_i1033" DrawAspect="Content" ObjectID="_1493632830" r:id="rId59"/>
+          <o:OLEObject Type="Embed" ProgID="Equation.3" ShapeID="_x0000_i1033" DrawAspect="Content" ObjectID="_1493837341" r:id="rId59"/>
         </w:object>
       </w:r>
       <w:r>
@@ -24907,7 +24899,7 @@
           <v:shape id="_x0000_i1034" type="#_x0000_t75" style="width:114pt;height:15pt" o:ole="" fillcolor="window">
             <v:imagedata r:id="rId60" o:title=""/>
           </v:shape>
-          <o:OLEObject Type="Embed" ProgID="Equation.3" ShapeID="_x0000_i1034" DrawAspect="Content" ObjectID="_1493632831" r:id="rId61"/>
+          <o:OLEObject Type="Embed" ProgID="Equation.3" ShapeID="_x0000_i1034" DrawAspect="Content" ObjectID="_1493837342" r:id="rId61"/>
         </w:object>
       </w:r>
       <w:r>
@@ -24929,7 +24921,7 @@
           <v:shape id="_x0000_i1035" type="#_x0000_t75" style="width:103.5pt;height:27.75pt" o:ole="" fillcolor="window">
             <v:imagedata r:id="rId62" o:title=""/>
           </v:shape>
-          <o:OLEObject Type="Embed" ProgID="Equation.3" ShapeID="_x0000_i1035" DrawAspect="Content" ObjectID="_1493632832" r:id="rId63"/>
+          <o:OLEObject Type="Embed" ProgID="Equation.3" ShapeID="_x0000_i1035" DrawAspect="Content" ObjectID="_1493837343" r:id="rId63"/>
         </w:object>
       </w:r>
     </w:p>
@@ -24955,7 +24947,7 @@
           <v:shape id="_x0000_i1036" type="#_x0000_t75" style="width:93pt;height:38.25pt" o:ole="" fillcolor="window">
             <v:imagedata r:id="rId64" o:title=""/>
           </v:shape>
-          <o:OLEObject Type="Embed" ProgID="Equation.3" ShapeID="_x0000_i1036" DrawAspect="Content" ObjectID="_1493632833" r:id="rId65"/>
+          <o:OLEObject Type="Embed" ProgID="Equation.3" ShapeID="_x0000_i1036" DrawAspect="Content" ObjectID="_1493837344" r:id="rId65"/>
         </w:object>
       </w:r>
       <w:r>
@@ -24986,7 +24978,7 @@
           <v:shape id="_x0000_i1037" type="#_x0000_t75" style="width:8.25pt;height:12pt" o:ole="" fillcolor="window">
             <v:imagedata r:id="rId66" o:title=""/>
           </v:shape>
-          <o:OLEObject Type="Embed" ProgID="Equation.3" ShapeID="_x0000_i1037" DrawAspect="Content" ObjectID="_1493632834" r:id="rId67"/>
+          <o:OLEObject Type="Embed" ProgID="Equation.3" ShapeID="_x0000_i1037" DrawAspect="Content" ObjectID="_1493837345" r:id="rId67"/>
         </w:object>
       </w:r>
       <w:r>
@@ -25046,7 +25038,7 @@
           <v:shape id="_x0000_i1038" type="#_x0000_t75" style="width:27.75pt;height:18pt" o:ole="" fillcolor="window">
             <v:imagedata r:id="rId68" o:title=""/>
           </v:shape>
-          <o:OLEObject Type="Embed" ProgID="Equation.3" ShapeID="_x0000_i1038" DrawAspect="Content" ObjectID="_1493632835" r:id="rId69"/>
+          <o:OLEObject Type="Embed" ProgID="Equation.3" ShapeID="_x0000_i1038" DrawAspect="Content" ObjectID="_1493837346" r:id="rId69"/>
         </w:object>
       </w:r>
       <w:r>
@@ -25077,7 +25069,7 @@
           <v:shape id="_x0000_i1039" type="#_x0000_t75" style="width:35.25pt;height:15.75pt" o:ole="" fillcolor="window">
             <v:imagedata r:id="rId70" o:title=""/>
           </v:shape>
-          <o:OLEObject Type="Embed" ProgID="Equation.3" ShapeID="_x0000_i1039" DrawAspect="Content" ObjectID="_1493632836" r:id="rId71"/>
+          <o:OLEObject Type="Embed" ProgID="Equation.3" ShapeID="_x0000_i1039" DrawAspect="Content" ObjectID="_1493837347" r:id="rId71"/>
         </w:object>
       </w:r>
       <w:r>
@@ -25143,7 +25135,7 @@
           <v:shape id="_x0000_i1040" type="#_x0000_t75" style="width:63pt;height:28.5pt" o:ole="" fillcolor="window">
             <v:imagedata r:id="rId72" o:title=""/>
           </v:shape>
-          <o:OLEObject Type="Embed" ProgID="Equation.3" ShapeID="_x0000_i1040" DrawAspect="Content" ObjectID="_1493632837" r:id="rId73"/>
+          <o:OLEObject Type="Embed" ProgID="Equation.3" ShapeID="_x0000_i1040" DrawAspect="Content" ObjectID="_1493837348" r:id="rId73"/>
         </w:object>
       </w:r>
       <w:r>
@@ -25165,7 +25157,7 @@
           <v:shape id="_x0000_i1041" type="#_x0000_t75" style="width:54.75pt;height:15.75pt" o:ole="" fillcolor="window">
             <v:imagedata r:id="rId74" o:title=""/>
           </v:shape>
-          <o:OLEObject Type="Embed" ProgID="Equation.3" ShapeID="_x0000_i1041" DrawAspect="Content" ObjectID="_1493632838" r:id="rId75"/>
+          <o:OLEObject Type="Embed" ProgID="Equation.3" ShapeID="_x0000_i1041" DrawAspect="Content" ObjectID="_1493837349" r:id="rId75"/>
         </w:object>
       </w:r>
       <w:r>
@@ -25227,7 +25219,7 @@
           <v:shape id="_x0000_i1042" type="#_x0000_t75" style="width:117pt;height:33.75pt" o:ole="" fillcolor="window">
             <v:imagedata r:id="rId76" o:title=""/>
           </v:shape>
-          <o:OLEObject Type="Embed" ProgID="Equation.3" ShapeID="_x0000_i1042" DrawAspect="Content" ObjectID="_1493632839" r:id="rId77"/>
+          <o:OLEObject Type="Embed" ProgID="Equation.3" ShapeID="_x0000_i1042" DrawAspect="Content" ObjectID="_1493837350" r:id="rId77"/>
         </w:object>
       </w:r>
       <w:r>
@@ -25261,7 +25253,7 @@
           <v:shape id="_x0000_i1043" type="#_x0000_t75" style="width:1in;height:27pt" o:ole="" fillcolor="window">
             <v:imagedata r:id="rId78" o:title=""/>
           </v:shape>
-          <o:OLEObject Type="Embed" ProgID="Equation.3" ShapeID="_x0000_i1043" DrawAspect="Content" ObjectID="_1493632840" r:id="rId79"/>
+          <o:OLEObject Type="Embed" ProgID="Equation.3" ShapeID="_x0000_i1043" DrawAspect="Content" ObjectID="_1493837351" r:id="rId79"/>
         </w:object>
       </w:r>
       <w:r>
@@ -25295,7 +25287,7 @@
           <v:shape id="_x0000_i1044" type="#_x0000_t75" style="width:234pt;height:28.5pt" o:ole="" fillcolor="window">
             <v:imagedata r:id="rId80" o:title=""/>
           </v:shape>
-          <o:OLEObject Type="Embed" ProgID="Equation.3" ShapeID="_x0000_i1044" DrawAspect="Content" ObjectID="_1493632841" r:id="rId81"/>
+          <o:OLEObject Type="Embed" ProgID="Equation.3" ShapeID="_x0000_i1044" DrawAspect="Content" ObjectID="_1493837352" r:id="rId81"/>
         </w:object>
       </w:r>
       <w:r>
@@ -25349,7 +25341,7 @@
           <v:shape id="_x0000_i1045" type="#_x0000_t75" style="width:189pt;height:27.75pt" o:ole="" fillcolor="window">
             <v:imagedata r:id="rId82" o:title=""/>
           </v:shape>
-          <o:OLEObject Type="Embed" ProgID="Equation.3" ShapeID="_x0000_i1045" DrawAspect="Content" ObjectID="_1493632842" r:id="rId83"/>
+          <o:OLEObject Type="Embed" ProgID="Equation.3" ShapeID="_x0000_i1045" DrawAspect="Content" ObjectID="_1493837353" r:id="rId83"/>
         </w:object>
       </w:r>
       <w:r>
@@ -25383,7 +25375,7 @@
           <v:shape id="_x0000_i1046" type="#_x0000_t75" style="width:1in;height:24.75pt" o:ole="" fillcolor="window">
             <v:imagedata r:id="rId84" o:title=""/>
           </v:shape>
-          <o:OLEObject Type="Embed" ProgID="Equation.3" ShapeID="_x0000_i1046" DrawAspect="Content" ObjectID="_1493632843" r:id="rId85"/>
+          <o:OLEObject Type="Embed" ProgID="Equation.3" ShapeID="_x0000_i1046" DrawAspect="Content" ObjectID="_1493837354" r:id="rId85"/>
         </w:object>
       </w:r>
       <w:r>
@@ -25434,7 +25426,7 @@
           <v:shape id="_x0000_i1047" type="#_x0000_t75" style="width:10.5pt;height:11.25pt" o:ole="" fillcolor="window">
             <v:imagedata r:id="rId86" o:title=""/>
           </v:shape>
-          <o:OLEObject Type="Embed" ProgID="Equation.3" ShapeID="_x0000_i1047" DrawAspect="Content" ObjectID="_1493632844" r:id="rId87"/>
+          <o:OLEObject Type="Embed" ProgID="Equation.3" ShapeID="_x0000_i1047" DrawAspect="Content" ObjectID="_1493837355" r:id="rId87"/>
         </w:object>
       </w:r>
       <w:r>
@@ -25465,7 +25457,7 @@
           <v:shape id="_x0000_i1048" type="#_x0000_t75" style="width:10.5pt;height:11.25pt" o:ole="" fillcolor="window">
             <v:imagedata r:id="rId88" o:title=""/>
           </v:shape>
-          <o:OLEObject Type="Embed" ProgID="Equation.3" ShapeID="_x0000_i1048" DrawAspect="Content" ObjectID="_1493632845" r:id="rId89"/>
+          <o:OLEObject Type="Embed" ProgID="Equation.3" ShapeID="_x0000_i1048" DrawAspect="Content" ObjectID="_1493837356" r:id="rId89"/>
         </w:object>
       </w:r>
       <w:r>
@@ -25487,7 +25479,7 @@
           <v:shape id="_x0000_i1049" type="#_x0000_t75" style="width:11.25pt;height:14.25pt" o:ole="" fillcolor="window">
             <v:imagedata r:id="rId44" o:title=""/>
           </v:shape>
-          <o:OLEObject Type="Embed" ProgID="Equation.3" ShapeID="_x0000_i1049" DrawAspect="Content" ObjectID="_1493632846" r:id="rId90"/>
+          <o:OLEObject Type="Embed" ProgID="Equation.3" ShapeID="_x0000_i1049" DrawAspect="Content" ObjectID="_1493837357" r:id="rId90"/>
         </w:object>
       </w:r>
       <w:r>
@@ -25840,7 +25832,7 @@
           <w:b/>
         </w:rPr>
       </w:pPr>
-      <w:bookmarkStart w:id="19" w:name="_Toc419840384"/>
+      <w:bookmarkStart w:id="18" w:name="_Toc419840384"/>
       <w:r>
         <w:rPr>
           <w:rStyle w:val="20"/>
@@ -25896,7 +25888,7 @@
         </w:rPr>
         <w:t>Двоичный симметричный канал</w:t>
       </w:r>
-      <w:bookmarkEnd w:id="19"/>
+      <w:bookmarkEnd w:id="18"/>
       <w:r>
         <w:rPr>
           <w:b/>
@@ -25993,7 +25985,7 @@
           <v:shape id="_x0000_i1050" type="#_x0000_t75" style="width:6.75pt;height:12pt" o:ole="" fillcolor="window">
             <v:imagedata r:id="rId93" o:title=""/>
           </v:shape>
-          <o:OLEObject Type="Embed" ProgID="Equation.3" ShapeID="_x0000_i1050" DrawAspect="Content" ObjectID="_1493632847" r:id="rId94"/>
+          <o:OLEObject Type="Embed" ProgID="Equation.3" ShapeID="_x0000_i1050" DrawAspect="Content" ObjectID="_1493837358" r:id="rId94"/>
         </w:object>
       </w:r>
       <w:r>
@@ -26015,7 +26007,7 @@
           <v:shape id="_x0000_i1051" type="#_x0000_t75" style="width:9.75pt;height:14.25pt" o:ole="" fillcolor="window">
             <v:imagedata r:id="rId95" o:title=""/>
           </v:shape>
-          <o:OLEObject Type="Embed" ProgID="Equation.3" ShapeID="_x0000_i1051" DrawAspect="Content" ObjectID="_1493632848" r:id="rId96"/>
+          <o:OLEObject Type="Embed" ProgID="Equation.3" ShapeID="_x0000_i1051" DrawAspect="Content" ObjectID="_1493837359" r:id="rId96"/>
         </w:object>
       </w:r>
       <w:r>
@@ -26050,7 +26042,7 @@
           <v:shape id="_x0000_i1052" type="#_x0000_t75" style="width:138pt;height:20.25pt" o:ole="" fillcolor="window">
             <v:imagedata r:id="rId97" o:title=""/>
           </v:shape>
-          <o:OLEObject Type="Embed" ProgID="Equation.3" ShapeID="_x0000_i1052" DrawAspect="Content" ObjectID="_1493632849" r:id="rId98"/>
+          <o:OLEObject Type="Embed" ProgID="Equation.3" ShapeID="_x0000_i1052" DrawAspect="Content" ObjectID="_1493837360" r:id="rId98"/>
         </w:object>
       </w:r>
     </w:p>
@@ -26093,7 +26085,7 @@
           <v:shape id="_x0000_i1053" type="#_x0000_t75" style="width:113.25pt;height:18pt" o:ole="" fillcolor="window">
             <v:imagedata r:id="rId99" o:title=""/>
           </v:shape>
-          <o:OLEObject Type="Embed" ProgID="Equation.3" ShapeID="_x0000_i1053" DrawAspect="Content" ObjectID="_1493632850" r:id="rId100"/>
+          <o:OLEObject Type="Embed" ProgID="Equation.3" ShapeID="_x0000_i1053" DrawAspect="Content" ObjectID="_1493837361" r:id="rId100"/>
         </w:object>
       </w:r>
       <w:r>
@@ -26137,7 +26129,7 @@
           <v:shape id="_x0000_i1054" type="#_x0000_t75" style="width:12pt;height:12.75pt" o:ole="" fillcolor="window">
             <v:imagedata r:id="rId101" o:title=""/>
           </v:shape>
-          <o:OLEObject Type="Embed" ProgID="Equation.3" ShapeID="_x0000_i1054" DrawAspect="Content" ObjectID="_1493632851" r:id="rId102"/>
+          <o:OLEObject Type="Embed" ProgID="Equation.3" ShapeID="_x0000_i1054" DrawAspect="Content" ObjectID="_1493837362" r:id="rId102"/>
         </w:object>
       </w:r>
       <w:r>
@@ -26180,7 +26172,7 @@
           <v:shape id="_x0000_i1055" type="#_x0000_t75" style="width:45.75pt;height:30.75pt" o:ole="" fillcolor="window">
             <v:imagedata r:id="rId103" o:title=""/>
           </v:shape>
-          <o:OLEObject Type="Embed" ProgID="Equation.3" ShapeID="_x0000_i1055" DrawAspect="Content" ObjectID="_1493632852" r:id="rId104"/>
+          <o:OLEObject Type="Embed" ProgID="Equation.3" ShapeID="_x0000_i1055" DrawAspect="Content" ObjectID="_1493837363" r:id="rId104"/>
         </w:object>
       </w:r>
       <w:r>
@@ -26211,7 +26203,7 @@
           <v:shape id="_x0000_i1056" type="#_x0000_t75" style="width:21.75pt;height:18pt" o:ole="" fillcolor="window">
             <v:imagedata r:id="rId105" o:title=""/>
           </v:shape>
-          <o:OLEObject Type="Embed" ProgID="Equation.3" ShapeID="_x0000_i1056" DrawAspect="Content" ObjectID="_1493632853" r:id="rId106"/>
+          <o:OLEObject Type="Embed" ProgID="Equation.3" ShapeID="_x0000_i1056" DrawAspect="Content" ObjectID="_1493837364" r:id="rId106"/>
         </w:object>
       </w:r>
       <w:r>
@@ -26242,7 +26234,7 @@
           <v:shape id="_x0000_i1057" type="#_x0000_t75" style="width:14.25pt;height:14.25pt" o:ole="" fillcolor="window">
             <v:imagedata r:id="rId107" o:title=""/>
           </v:shape>
-          <o:OLEObject Type="Embed" ProgID="Equation.3" ShapeID="_x0000_i1057" DrawAspect="Content" ObjectID="_1493632854" r:id="rId108"/>
+          <o:OLEObject Type="Embed" ProgID="Equation.3" ShapeID="_x0000_i1057" DrawAspect="Content" ObjectID="_1493837365" r:id="rId108"/>
         </w:object>
       </w:r>
       <w:r>
@@ -28146,7 +28138,7 @@
           <w:szCs w:val="24"/>
         </w:rPr>
       </w:pPr>
-      <w:bookmarkStart w:id="20" w:name="_Toc419840385"/>
+      <w:bookmarkStart w:id="19" w:name="_Toc419840385"/>
       <w:r>
         <w:rPr>
           <w:rFonts w:ascii="Times New Roman" w:hAnsi="Times New Roman" w:cs="Times New Roman"/>
@@ -28158,7 +28150,7 @@
         <w:lastRenderedPageBreak/>
         <w:t>Алгоритм проверки выбранных кодов БЧХ</w:t>
       </w:r>
-      <w:bookmarkEnd w:id="20"/>
+      <w:bookmarkEnd w:id="19"/>
     </w:p>
     <w:p>
       <w:pPr>
@@ -28674,7 +28666,7 @@
           <w:szCs w:val="24"/>
         </w:rPr>
       </w:pPr>
-      <w:bookmarkStart w:id="21" w:name="_Toc419840386"/>
+      <w:bookmarkStart w:id="20" w:name="_Toc419840386"/>
       <w:r>
         <w:rPr>
           <w:rFonts w:ascii="Times New Roman" w:hAnsi="Times New Roman" w:cs="Times New Roman"/>
@@ -28718,7 +28710,7 @@
         </w:rPr>
         <w:t xml:space="preserve"> протокол передачи данных</w:t>
       </w:r>
-      <w:bookmarkEnd w:id="21"/>
+      <w:bookmarkEnd w:id="20"/>
     </w:p>
     <w:p>
       <w:pPr>
@@ -28734,7 +28726,7 @@
           <w:szCs w:val="24"/>
         </w:rPr>
       </w:pPr>
-      <w:bookmarkStart w:id="22" w:name="_Toc419840387"/>
+      <w:bookmarkStart w:id="21" w:name="_Toc419840387"/>
       <w:r>
         <w:rPr>
           <w:rFonts w:ascii="Times New Roman" w:hAnsi="Times New Roman" w:cs="Times New Roman"/>
@@ -28765,7 +28757,7 @@
         </w:rPr>
         <w:t>Протокол с задержкой</w:t>
       </w:r>
-      <w:bookmarkEnd w:id="22"/>
+      <w:bookmarkEnd w:id="21"/>
     </w:p>
     <w:p>
       <w:pPr>
@@ -28781,7 +28773,7 @@
           <w:szCs w:val="24"/>
         </w:rPr>
       </w:pPr>
-      <w:bookmarkStart w:id="23" w:name="_Toc419840388"/>
+      <w:bookmarkStart w:id="22" w:name="_Toc419840388"/>
       <w:r>
         <w:rPr>
           <w:rFonts w:ascii="Times New Roman" w:hAnsi="Times New Roman" w:cs="Times New Roman"/>
@@ -28833,7 +28825,7 @@
         </w:rPr>
         <w:t xml:space="preserve"> шагов</w:t>
       </w:r>
-      <w:bookmarkEnd w:id="23"/>
+      <w:bookmarkEnd w:id="22"/>
     </w:p>
     <w:p>
       <w:pPr>
@@ -28849,7 +28841,7 @@
           <w:szCs w:val="24"/>
         </w:rPr>
       </w:pPr>
-      <w:bookmarkStart w:id="24" w:name="_Toc419840389"/>
+      <w:bookmarkStart w:id="23" w:name="_Toc419840389"/>
       <w:r>
         <w:rPr>
           <w:rFonts w:ascii="Times New Roman" w:hAnsi="Times New Roman" w:cs="Times New Roman"/>
@@ -28880,7 +28872,7 @@
         </w:rPr>
         <w:t>. Параметры исследования протоколов канального уровня</w:t>
       </w:r>
-      <w:bookmarkEnd w:id="24"/>
+      <w:bookmarkEnd w:id="23"/>
     </w:p>
     <w:p/>
     <w:p>
@@ -29046,8 +29038,19 @@
                 <w:b/>
                 <w:sz w:val="24"/>
                 <w:szCs w:val="24"/>
+                <w:lang w:val="en-US"/>
               </w:rPr>
             </w:pPr>
+            <w:r>
+              <w:rPr>
+                <w:rFonts w:ascii="Times New Roman" w:hAnsi="Times New Roman" w:cs="Times New Roman"/>
+                <w:b/>
+                <w:sz w:val="24"/>
+                <w:szCs w:val="24"/>
+                <w:lang w:val="en-US"/>
+              </w:rPr>
+              <w:t>0.9</w:t>
+            </w:r>
           </w:p>
         </w:tc>
         <w:tc>
@@ -29063,8 +29066,19 @@
                 <w:b/>
                 <w:sz w:val="24"/>
                 <w:szCs w:val="24"/>
+                <w:lang w:val="en-US"/>
               </w:rPr>
             </w:pPr>
+            <w:r>
+              <w:rPr>
+                <w:rFonts w:ascii="Times New Roman" w:hAnsi="Times New Roman" w:cs="Times New Roman"/>
+                <w:b/>
+                <w:sz w:val="24"/>
+                <w:szCs w:val="24"/>
+                <w:lang w:val="en-US"/>
+              </w:rPr>
+              <w:t>0.8</w:t>
+            </w:r>
           </w:p>
         </w:tc>
       </w:tr>
@@ -29099,8 +29113,19 @@
                 <w:b/>
                 <w:sz w:val="24"/>
                 <w:szCs w:val="24"/>
+                <w:lang w:val="en-US"/>
               </w:rPr>
             </w:pPr>
+            <w:r>
+              <w:rPr>
+                <w:rFonts w:ascii="Times New Roman" w:hAnsi="Times New Roman" w:cs="Times New Roman"/>
+                <w:b/>
+                <w:sz w:val="24"/>
+                <w:szCs w:val="24"/>
+                <w:lang w:val="en-US"/>
+              </w:rPr>
+              <w:t>0.9</w:t>
+            </w:r>
           </w:p>
         </w:tc>
         <w:tc>
@@ -29116,8 +29141,19 @@
                 <w:b/>
                 <w:sz w:val="24"/>
                 <w:szCs w:val="24"/>
+                <w:lang w:val="en-US"/>
               </w:rPr>
             </w:pPr>
+            <w:r>
+              <w:rPr>
+                <w:rFonts w:ascii="Times New Roman" w:hAnsi="Times New Roman" w:cs="Times New Roman"/>
+                <w:b/>
+                <w:sz w:val="24"/>
+                <w:szCs w:val="24"/>
+                <w:lang w:val="en-US"/>
+              </w:rPr>
+              <w:t>0.9</w:t>
+            </w:r>
           </w:p>
         </w:tc>
       </w:tr>
@@ -29152,8 +29188,19 @@
                 <w:b/>
                 <w:sz w:val="24"/>
                 <w:szCs w:val="24"/>
+                <w:lang w:val="en-US"/>
               </w:rPr>
             </w:pPr>
+            <w:r>
+              <w:rPr>
+                <w:rFonts w:ascii="Times New Roman" w:hAnsi="Times New Roman" w:cs="Times New Roman"/>
+                <w:b/>
+                <w:sz w:val="24"/>
+                <w:szCs w:val="24"/>
+                <w:lang w:val="en-US"/>
+              </w:rPr>
+              <w:t>1</w:t>
+            </w:r>
           </w:p>
         </w:tc>
         <w:tc>
@@ -29169,8 +29216,21 @@
                 <w:b/>
                 <w:sz w:val="24"/>
                 <w:szCs w:val="24"/>
+                <w:lang w:val="en-US"/>
               </w:rPr>
             </w:pPr>
+            <w:r>
+              <w:rPr>
+                <w:rFonts w:ascii="Times New Roman" w:hAnsi="Times New Roman" w:cs="Times New Roman"/>
+                <w:b/>
+                <w:sz w:val="24"/>
+                <w:szCs w:val="24"/>
+                <w:lang w:val="en-US"/>
+              </w:rPr>
+              <w:t>0.98</w:t>
+            </w:r>
+            <w:bookmarkStart w:id="24" w:name="_GoBack"/>
+            <w:bookmarkEnd w:id="24"/>
           </w:p>
         </w:tc>
       </w:tr>
@@ -30204,6 +30264,7 @@
           <w:docPartUnique/>
         </w:docPartObj>
       </w:sdtPr>
+      <w:sdtEndPr/>
       <w:sdtContent>
         <w:p>
           <w:pPr>
@@ -30583,18 +30644,7 @@
               <w:szCs w:val="24"/>
               <w:lang w:val="en-US"/>
             </w:rPr>
-            <w:t xml:space="preserve"> versus Wi-Fi. A Comparison Technologies, Markets and Business Plans. 2004</w:t>
-          </w:r>
-          <w:r>
-            <w:rPr>
-              <w:rFonts w:ascii="Times New Roman" w:hAnsi="Times New Roman" w:cs="Times New Roman"/>
-              <w:b/>
-              <w:bCs/>
-              <w:sz w:val="24"/>
-              <w:szCs w:val="24"/>
-              <w:lang w:val="en-US"/>
-            </w:rPr>
-            <w:t>.</w:t>
+            <w:t xml:space="preserve"> versus Wi-Fi. A Comparison Technologies, Markets and Business Plans. 2004.</w:t>
           </w:r>
         </w:p>
         <w:p>
@@ -44651,6 +44701,7 @@
         <w:docPartUnique/>
       </w:docPartObj>
     </w:sdtPr>
+    <w:sdtEndPr/>
     <w:sdtContent>
       <w:p>
         <w:pPr>
@@ -44670,7 +44721,7 @@
           <w:rPr>
             <w:noProof/>
           </w:rPr>
-          <w:t>17</w:t>
+          <w:t>27</w:t>
         </w:r>
         <w:r>
           <w:fldChar w:fldCharType="end"/>
@@ -49651,7 +49702,7 @@
 </file>
 
 <file path=customXml/itemProps1.xml><?xml version="1.0" encoding="utf-8"?>
-<ds:datastoreItem xmlns:ds="http://schemas.openxmlformats.org/officeDocument/2006/customXml" ds:itemID="{8F283F59-0138-4D47-94F5-56787E735DF6}">
+<ds:datastoreItem xmlns:ds="http://schemas.openxmlformats.org/officeDocument/2006/customXml" ds:itemID="{F43D4A9C-2EDF-4AA8-B06A-F48A908B3C77}">
   <ds:schemaRefs>
     <ds:schemaRef ds:uri="http://schemas.openxmlformats.org/officeDocument/2006/bibliography"/>
   </ds:schemaRefs>

</xml_diff>